<commit_message>
ierg4210 phase 1 final version
</commit_message>
<xml_diff>
--- a/ReadMe.docx
+++ b/ReadMe.docx
@@ -88,8 +88,13 @@
         <w:t>),</w:t>
       </w:r>
       <w:r>
-        <w:t>material-ui</w:t>
-      </w:r>
+        <w:t>material-</w:t>
+      </w:r>
+      <w:proofErr w:type="spellStart"/>
+      <w:r>
+        <w:t>ui</w:t>
+      </w:r>
+      <w:proofErr w:type="spellEnd"/>
       <w:r>
         <w:t>(a front-end UI-framework</w:t>
       </w:r>
@@ -106,8 +111,13 @@
         <w:t>(</w:t>
       </w:r>
       <w:r>
-        <w:t>state container of js</w:t>
-      </w:r>
+        <w:t xml:space="preserve">state container of </w:t>
+      </w:r>
+      <w:proofErr w:type="spellStart"/>
+      <w:r>
+        <w:t>js</w:t>
+      </w:r>
+      <w:proofErr w:type="spellEnd"/>
       <w:r>
         <w:t>)</w:t>
       </w:r>
@@ -140,6 +150,7 @@
         </w:rPr>
         <w:t>@</w:t>
       </w:r>
+      <w:proofErr w:type="gramStart"/>
       <w:r>
         <w:rPr>
           <w:rFonts w:eastAsia="DengXian"/>
@@ -151,6 +162,7 @@
         </w:rPr>
         <w:t>npm</w:t>
       </w:r>
+      <w:proofErr w:type="gramEnd"/>
       <w:r>
         <w:rPr>
           <w:rFonts w:eastAsia="DengXian"/>
@@ -242,7 +254,23 @@
           <w:rFonts w:eastAsia="DengXian"/>
           <w:lang w:eastAsia="zh-CN"/>
         </w:rPr>
-        <w:t>(npm)</w:t>
+        <w:t>(</w:t>
+      </w:r>
+      <w:proofErr w:type="spellStart"/>
+      <w:r>
+        <w:rPr>
+          <w:rFonts w:eastAsia="DengXian"/>
+          <w:lang w:eastAsia="zh-CN"/>
+        </w:rPr>
+        <w:t>npm</w:t>
+      </w:r>
+      <w:proofErr w:type="spellEnd"/>
+      <w:r>
+        <w:rPr>
+          <w:rFonts w:eastAsia="DengXian"/>
+          <w:lang w:eastAsia="zh-CN"/>
+        </w:rPr>
+        <w:t>)</w:t>
       </w:r>
       <w:r>
         <w:rPr>
@@ -286,7 +314,23 @@
           <w:rFonts w:eastAsia="DengXian"/>
           <w:lang w:eastAsia="zh-CN"/>
         </w:rPr>
-        <w:t xml:space="preserve">1.for Linux, you may install npm by </w:t>
+        <w:t xml:space="preserve">1.for Linux, you may install </w:t>
+      </w:r>
+      <w:proofErr w:type="spellStart"/>
+      <w:r>
+        <w:rPr>
+          <w:rFonts w:eastAsia="DengXian"/>
+          <w:lang w:eastAsia="zh-CN"/>
+        </w:rPr>
+        <w:t>npm</w:t>
+      </w:r>
+      <w:proofErr w:type="spellEnd"/>
+      <w:r>
+        <w:rPr>
+          <w:rFonts w:eastAsia="DengXian"/>
+          <w:lang w:eastAsia="zh-CN"/>
+        </w:rPr>
+        <w:t xml:space="preserve"> by </w:t>
       </w:r>
       <w:r>
         <w:rPr>
@@ -299,6 +343,7 @@
         </w:rPr>
         <w:t>“</w:t>
       </w:r>
+      <w:proofErr w:type="spellStart"/>
       <w:r>
         <w:rPr>
           <w:rFonts w:eastAsia="DengXian"/>
@@ -308,7 +353,43 @@
           <w:szCs w:val="36"/>
           <w:lang w:eastAsia="zh-CN"/>
         </w:rPr>
-        <w:t>sudo apt install npm”</w:t>
+        <w:t>sudo</w:t>
+      </w:r>
+      <w:proofErr w:type="spellEnd"/>
+      <w:r>
+        <w:rPr>
+          <w:rFonts w:eastAsia="DengXian"/>
+          <w:b/>
+          <w:bCs/>
+          <w:sz w:val="36"/>
+          <w:szCs w:val="36"/>
+          <w:lang w:eastAsia="zh-CN"/>
+        </w:rPr>
+        <w:t xml:space="preserve"> apt install </w:t>
+      </w:r>
+      <w:proofErr w:type="spellStart"/>
+      <w:r>
+        <w:rPr>
+          <w:rFonts w:eastAsia="DengXian"/>
+          <w:b/>
+          <w:bCs/>
+          <w:sz w:val="36"/>
+          <w:szCs w:val="36"/>
+          <w:lang w:eastAsia="zh-CN"/>
+        </w:rPr>
+        <w:t>npm</w:t>
+      </w:r>
+      <w:proofErr w:type="spellEnd"/>
+      <w:r>
+        <w:rPr>
+          <w:rFonts w:eastAsia="DengXian"/>
+          <w:b/>
+          <w:bCs/>
+          <w:sz w:val="36"/>
+          <w:szCs w:val="36"/>
+          <w:lang w:eastAsia="zh-CN"/>
+        </w:rPr>
+        <w:t>”</w:t>
       </w:r>
       <w:r>
         <w:rPr>
@@ -439,8 +520,17 @@
           <w:rFonts w:eastAsia="DengXian"/>
           <w:lang w:eastAsia="zh-CN"/>
         </w:rPr>
-        <w:t xml:space="preserve"> for other OS</w:t>
-      </w:r>
+        <w:t xml:space="preserve"> for other </w:t>
+      </w:r>
+      <w:proofErr w:type="gramStart"/>
+      <w:r>
+        <w:rPr>
+          <w:rFonts w:eastAsia="DengXian"/>
+          <w:lang w:eastAsia="zh-CN"/>
+        </w:rPr>
+        <w:t>OS</w:t>
+      </w:r>
+      <w:proofErr w:type="gramEnd"/>
     </w:p>
     <w:p>
       <w:pPr>
@@ -524,7 +614,23 @@
           <w:rFonts w:eastAsia="DengXian"/>
           <w:lang w:eastAsia="zh-CN"/>
         </w:rPr>
-        <w:t xml:space="preserve"> npm will be enable</w:t>
+        <w:t xml:space="preserve"> </w:t>
+      </w:r>
+      <w:proofErr w:type="spellStart"/>
+      <w:r>
+        <w:rPr>
+          <w:rFonts w:eastAsia="DengXian"/>
+          <w:lang w:eastAsia="zh-CN"/>
+        </w:rPr>
+        <w:t>npm</w:t>
+      </w:r>
+      <w:proofErr w:type="spellEnd"/>
+      <w:r>
+        <w:rPr>
+          <w:rFonts w:eastAsia="DengXian"/>
+          <w:lang w:eastAsia="zh-CN"/>
+        </w:rPr>
+        <w:t xml:space="preserve"> will be enable</w:t>
       </w:r>
       <w:r>
         <w:rPr>
@@ -609,16 +715,29 @@
         </w:rPr>
         <w:t>“</w:t>
       </w:r>
-      <w:r>
-        <w:rPr>
-          <w:rFonts w:eastAsia="DengXian"/>
-          <w:b/>
-          <w:bCs/>
-          <w:sz w:val="28"/>
-          <w:szCs w:val="28"/>
-          <w:lang w:eastAsia="zh-CN"/>
-        </w:rPr>
-        <w:t>npm install</w:t>
+      <w:proofErr w:type="spellStart"/>
+      <w:r>
+        <w:rPr>
+          <w:rFonts w:eastAsia="DengXian"/>
+          <w:b/>
+          <w:bCs/>
+          <w:sz w:val="28"/>
+          <w:szCs w:val="28"/>
+          <w:lang w:eastAsia="zh-CN"/>
+        </w:rPr>
+        <w:t>npm</w:t>
+      </w:r>
+      <w:proofErr w:type="spellEnd"/>
+      <w:r>
+        <w:rPr>
+          <w:rFonts w:eastAsia="DengXian"/>
+          <w:b/>
+          <w:bCs/>
+          <w:sz w:val="28"/>
+          <w:szCs w:val="28"/>
+          <w:lang w:eastAsia="zh-CN"/>
+        </w:rPr>
+        <w:t xml:space="preserve"> install</w:t>
       </w:r>
       <w:r>
         <w:rPr>
@@ -792,7 +911,27 @@
           <w:szCs w:val="24"/>
           <w:lang w:eastAsia="zh-CN"/>
         </w:rPr>
-        <w:t>for the project according to ‘package.json’ file</w:t>
+        <w:t>for the project according to ‘</w:t>
+      </w:r>
+      <w:proofErr w:type="spellStart"/>
+      <w:proofErr w:type="gramStart"/>
+      <w:r>
+        <w:rPr>
+          <w:rFonts w:eastAsia="DengXian"/>
+          <w:szCs w:val="24"/>
+          <w:lang w:eastAsia="zh-CN"/>
+        </w:rPr>
+        <w:t>package.json</w:t>
+      </w:r>
+      <w:proofErr w:type="spellEnd"/>
+      <w:proofErr w:type="gramEnd"/>
+      <w:r>
+        <w:rPr>
+          <w:rFonts w:eastAsia="DengXian"/>
+          <w:szCs w:val="24"/>
+          <w:lang w:eastAsia="zh-CN"/>
+        </w:rPr>
+        <w:t>’ file</w:t>
       </w:r>
       <w:r>
         <w:rPr>
@@ -808,7 +947,25 @@
           <w:szCs w:val="24"/>
           <w:lang w:eastAsia="zh-CN"/>
         </w:rPr>
-        <w:t>into a folder call “node_modules”,</w:t>
+        <w:t>into a folder call “</w:t>
+      </w:r>
+      <w:proofErr w:type="spellStart"/>
+      <w:r>
+        <w:rPr>
+          <w:rFonts w:eastAsia="DengXian"/>
+          <w:szCs w:val="24"/>
+          <w:lang w:eastAsia="zh-CN"/>
+        </w:rPr>
+        <w:t>node_modules</w:t>
+      </w:r>
+      <w:proofErr w:type="spellEnd"/>
+      <w:r>
+        <w:rPr>
+          <w:rFonts w:eastAsia="DengXian"/>
+          <w:szCs w:val="24"/>
+          <w:lang w:eastAsia="zh-CN"/>
+        </w:rPr>
+        <w:t>”,</w:t>
       </w:r>
     </w:p>
     <w:p>
@@ -922,16 +1079,29 @@
         </w:rPr>
         <w:t>@</w:t>
       </w:r>
-      <w:r>
-        <w:rPr>
-          <w:rFonts w:eastAsia="DengXian"/>
-          <w:b/>
-          <w:bCs/>
-          <w:sz w:val="28"/>
-          <w:szCs w:val="28"/>
-          <w:lang w:eastAsia="zh-CN"/>
-        </w:rPr>
-        <w:t>startup procedure</w:t>
+      <w:proofErr w:type="gramStart"/>
+      <w:r>
+        <w:rPr>
+          <w:rFonts w:eastAsia="DengXian"/>
+          <w:b/>
+          <w:bCs/>
+          <w:sz w:val="28"/>
+          <w:szCs w:val="28"/>
+          <w:lang w:eastAsia="zh-CN"/>
+        </w:rPr>
+        <w:t>startup</w:t>
+      </w:r>
+      <w:proofErr w:type="gramEnd"/>
+      <w:r>
+        <w:rPr>
+          <w:rFonts w:eastAsia="DengXian"/>
+          <w:b/>
+          <w:bCs/>
+          <w:sz w:val="28"/>
+          <w:szCs w:val="28"/>
+          <w:lang w:eastAsia="zh-CN"/>
+        </w:rPr>
+        <w:t xml:space="preserve"> procedure</w:t>
       </w:r>
     </w:p>
     <w:p>
@@ -969,6 +1139,7 @@
         </w:rPr>
         <w:t>“</w:t>
       </w:r>
+      <w:proofErr w:type="spellStart"/>
       <w:r>
         <w:rPr>
           <w:rFonts w:eastAsia="DengXian"/>
@@ -977,6 +1148,7 @@
         </w:rPr>
         <w:t>node_modules</w:t>
       </w:r>
+      <w:proofErr w:type="spellEnd"/>
       <w:r>
         <w:rPr>
           <w:rFonts w:eastAsia="DengXian"/>
@@ -991,15 +1163,71 @@
           <w:szCs w:val="24"/>
           <w:lang w:eastAsia="zh-CN"/>
         </w:rPr>
-        <w:t xml:space="preserve"> installed,you may type “npm start” to start up the project</w:t>
-      </w:r>
-      <w:r>
-        <w:rPr>
-          <w:rFonts w:eastAsia="DengXian"/>
-          <w:szCs w:val="24"/>
-          <w:lang w:eastAsia="zh-CN"/>
-        </w:rPr>
-        <w:t>,i.e.</w:t>
+        <w:t xml:space="preserve"> </w:t>
+      </w:r>
+      <w:proofErr w:type="spellStart"/>
+      <w:proofErr w:type="gramStart"/>
+      <w:r>
+        <w:rPr>
+          <w:rFonts w:eastAsia="DengXian"/>
+          <w:szCs w:val="24"/>
+          <w:lang w:eastAsia="zh-CN"/>
+        </w:rPr>
+        <w:t>installed,you</w:t>
+      </w:r>
+      <w:proofErr w:type="spellEnd"/>
+      <w:proofErr w:type="gramEnd"/>
+      <w:r>
+        <w:rPr>
+          <w:rFonts w:eastAsia="DengXian"/>
+          <w:szCs w:val="24"/>
+          <w:lang w:eastAsia="zh-CN"/>
+        </w:rPr>
+        <w:t xml:space="preserve"> may type “</w:t>
+      </w:r>
+      <w:proofErr w:type="spellStart"/>
+      <w:r>
+        <w:rPr>
+          <w:rFonts w:eastAsia="DengXian"/>
+          <w:szCs w:val="24"/>
+          <w:lang w:eastAsia="zh-CN"/>
+        </w:rPr>
+        <w:t>npm</w:t>
+      </w:r>
+      <w:proofErr w:type="spellEnd"/>
+      <w:r>
+        <w:rPr>
+          <w:rFonts w:eastAsia="DengXian"/>
+          <w:szCs w:val="24"/>
+          <w:lang w:eastAsia="zh-CN"/>
+        </w:rPr>
+        <w:t xml:space="preserve"> start” to start up the </w:t>
+      </w:r>
+      <w:proofErr w:type="spellStart"/>
+      <w:r>
+        <w:rPr>
+          <w:rFonts w:eastAsia="DengXian"/>
+          <w:szCs w:val="24"/>
+          <w:lang w:eastAsia="zh-CN"/>
+        </w:rPr>
+        <w:t>project</w:t>
+      </w:r>
+      <w:r>
+        <w:rPr>
+          <w:rFonts w:eastAsia="DengXian"/>
+          <w:szCs w:val="24"/>
+          <w:lang w:eastAsia="zh-CN"/>
+        </w:rPr>
+        <w:t>,i.e</w:t>
+      </w:r>
+      <w:proofErr w:type="spellEnd"/>
+      <w:r>
+        <w:rPr>
+          <w:rFonts w:eastAsia="DengXian"/>
+          <w:szCs w:val="24"/>
+          <w:lang w:eastAsia="zh-CN"/>
+        </w:rPr>
+        <w:t>.</w:t>
       </w:r>
     </w:p>
     <w:p>
@@ -1109,12 +1337,21 @@
         </w:rPr>
         <w:t xml:space="preserve"> </w:t>
       </w:r>
-      <w:r>
-        <w:rPr>
-          <w:rFonts w:eastAsia="DengXian"/>
-          <w:lang w:eastAsia="zh-CN"/>
-        </w:rPr>
-        <w:t xml:space="preserve">and also that </w:t>
+      <w:proofErr w:type="gramStart"/>
+      <w:r>
+        <w:rPr>
+          <w:rFonts w:eastAsia="DengXian"/>
+          <w:lang w:eastAsia="zh-CN"/>
+        </w:rPr>
+        <w:t>and also</w:t>
+      </w:r>
+      <w:proofErr w:type="gramEnd"/>
+      <w:r>
+        <w:rPr>
+          <w:rFonts w:eastAsia="DengXian"/>
+          <w:lang w:eastAsia="zh-CN"/>
+        </w:rPr>
+        <w:t xml:space="preserve"> that </w:t>
       </w:r>
       <w:r>
         <w:rPr>
@@ -1159,6 +1396,7 @@
         </w:rPr>
         <w:t xml:space="preserve">you may </w:t>
       </w:r>
+      <w:proofErr w:type="gramStart"/>
       <w:r>
         <w:rPr>
           <w:rFonts w:eastAsia="DengXian"/>
@@ -1166,6 +1404,7 @@
         </w:rPr>
         <w:t>see</w:t>
       </w:r>
+      <w:proofErr w:type="gramEnd"/>
       <w:r>
         <w:rPr>
           <w:rFonts w:eastAsia="DengXian"/>
@@ -1611,16 +1850,29 @@
         </w:rPr>
         <w:t>@</w:t>
       </w:r>
-      <w:r>
-        <w:rPr>
-          <w:rFonts w:eastAsia="DengXian"/>
-          <w:b/>
-          <w:bCs/>
-          <w:sz w:val="28"/>
-          <w:szCs w:val="28"/>
-          <w:lang w:eastAsia="zh-CN"/>
-        </w:rPr>
-        <w:t>file structure</w:t>
+      <w:proofErr w:type="gramStart"/>
+      <w:r>
+        <w:rPr>
+          <w:rFonts w:eastAsia="DengXian"/>
+          <w:b/>
+          <w:bCs/>
+          <w:sz w:val="28"/>
+          <w:szCs w:val="28"/>
+          <w:lang w:eastAsia="zh-CN"/>
+        </w:rPr>
+        <w:t>file</w:t>
+      </w:r>
+      <w:proofErr w:type="gramEnd"/>
+      <w:r>
+        <w:rPr>
+          <w:rFonts w:eastAsia="DengXian"/>
+          <w:b/>
+          <w:bCs/>
+          <w:sz w:val="28"/>
+          <w:szCs w:val="28"/>
+          <w:lang w:eastAsia="zh-CN"/>
+        </w:rPr>
+        <w:t xml:space="preserve"> structure</w:t>
       </w:r>
     </w:p>
     <w:p>
@@ -1682,8 +1934,18 @@
           <w:szCs w:val="24"/>
           <w:lang w:eastAsia="zh-CN"/>
         </w:rPr>
-        <w:t>info, usually image</w:t>
-      </w:r>
+        <w:t xml:space="preserve">info, usually </w:t>
+      </w:r>
+      <w:proofErr w:type="gramStart"/>
+      <w:r>
+        <w:rPr>
+          <w:rFonts w:eastAsia="DengXian"/>
+          <w:szCs w:val="24"/>
+          <w:lang w:eastAsia="zh-CN"/>
+        </w:rPr>
+        <w:t>image</w:t>
+      </w:r>
+      <w:proofErr w:type="gramEnd"/>
     </w:p>
     <w:p>
       <w:pPr>
@@ -1702,14 +1964,34 @@
         </w:rPr>
         <w:t>[</w:t>
       </w:r>
-      <w:r>
-        <w:rPr>
-          <w:rFonts w:eastAsia="DengXian"/>
-          <w:szCs w:val="24"/>
-          <w:lang w:eastAsia="zh-CN"/>
-        </w:rPr>
-        <w:t>src] store all the react code for this project</w:t>
-      </w:r>
+      <w:proofErr w:type="spellStart"/>
+      <w:r>
+        <w:rPr>
+          <w:rFonts w:eastAsia="DengXian"/>
+          <w:szCs w:val="24"/>
+          <w:lang w:eastAsia="zh-CN"/>
+        </w:rPr>
+        <w:t>src</w:t>
+      </w:r>
+      <w:proofErr w:type="spellEnd"/>
+      <w:r>
+        <w:rPr>
+          <w:rFonts w:eastAsia="DengXian"/>
+          <w:szCs w:val="24"/>
+          <w:lang w:eastAsia="zh-CN"/>
+        </w:rPr>
+        <w:t xml:space="preserve">] store all the react code for this </w:t>
+      </w:r>
+      <w:proofErr w:type="gramStart"/>
+      <w:r>
+        <w:rPr>
+          <w:rFonts w:eastAsia="DengXian"/>
+          <w:szCs w:val="24"/>
+          <w:lang w:eastAsia="zh-CN"/>
+        </w:rPr>
+        <w:t>project</w:t>
+      </w:r>
+      <w:proofErr w:type="gramEnd"/>
     </w:p>
     <w:p>
       <w:pPr>
@@ -1750,7 +2032,25 @@
           <w:szCs w:val="24"/>
           <w:lang w:eastAsia="zh-CN"/>
         </w:rPr>
-        <w:t xml:space="preserve">    Under folder [src],</w:t>
+        <w:t xml:space="preserve">    Under folder [</w:t>
+      </w:r>
+      <w:proofErr w:type="spellStart"/>
+      <w:r>
+        <w:rPr>
+          <w:rFonts w:eastAsia="DengXian"/>
+          <w:szCs w:val="24"/>
+          <w:lang w:eastAsia="zh-CN"/>
+        </w:rPr>
+        <w:t>src</w:t>
+      </w:r>
+      <w:proofErr w:type="spellEnd"/>
+      <w:r>
+        <w:rPr>
+          <w:rFonts w:eastAsia="DengXian"/>
+          <w:szCs w:val="24"/>
+          <w:lang w:eastAsia="zh-CN"/>
+        </w:rPr>
+        <w:t>],</w:t>
       </w:r>
     </w:p>
     <w:p>
@@ -1832,8 +2132,19 @@
           <w:szCs w:val="24"/>
           <w:lang w:eastAsia="zh-CN"/>
         </w:rPr>
-        <w:t>i.e. Header,Footer</w:t>
-      </w:r>
+        <w:t xml:space="preserve">i.e. </w:t>
+      </w:r>
+      <w:proofErr w:type="spellStart"/>
+      <w:proofErr w:type="gramStart"/>
+      <w:r>
+        <w:rPr>
+          <w:rFonts w:eastAsia="DengXian"/>
+          <w:szCs w:val="24"/>
+          <w:lang w:eastAsia="zh-CN"/>
+        </w:rPr>
+        <w:t>Header,Footer</w:t>
+      </w:r>
+      <w:proofErr w:type="gramEnd"/>
       <w:r>
         <w:rPr>
           <w:rFonts w:eastAsia="DengXian"/>
@@ -1842,6 +2153,7 @@
         </w:rPr>
         <w:t>,Home</w:t>
       </w:r>
+      <w:proofErr w:type="spellEnd"/>
       <w:r>
         <w:rPr>
           <w:rFonts w:eastAsia="DengXian"/>
@@ -1916,13 +2228,23 @@
         </w:rPr>
         <w:t xml:space="preserve"> </w:t>
       </w:r>
-      <w:r>
-        <w:rPr>
-          <w:rFonts w:eastAsia="DengXian"/>
-          <w:szCs w:val="24"/>
-          <w:lang w:eastAsia="zh-CN"/>
-        </w:rPr>
-        <w:t>i.e. change of URL</w:t>
+      <w:proofErr w:type="gramStart"/>
+      <w:r>
+        <w:rPr>
+          <w:rFonts w:eastAsia="DengXian"/>
+          <w:szCs w:val="24"/>
+          <w:lang w:eastAsia="zh-CN"/>
+        </w:rPr>
+        <w:t>i.e.</w:t>
+      </w:r>
+      <w:proofErr w:type="gramEnd"/>
+      <w:r>
+        <w:rPr>
+          <w:rFonts w:eastAsia="DengXian"/>
+          <w:szCs w:val="24"/>
+          <w:lang w:eastAsia="zh-CN"/>
+        </w:rPr>
+        <w:t xml:space="preserve"> change of URL</w:t>
       </w:r>
     </w:p>
     <w:p>
@@ -1988,7 +2310,25 @@
           <w:szCs w:val="24"/>
           <w:lang w:eastAsia="zh-CN"/>
         </w:rPr>
-        <w:t>component are embedded i</w:t>
+        <w:t xml:space="preserve">component </w:t>
+      </w:r>
+      <w:proofErr w:type="gramStart"/>
+      <w:r>
+        <w:rPr>
+          <w:rFonts w:eastAsia="DengXian"/>
+          <w:szCs w:val="24"/>
+          <w:lang w:eastAsia="zh-CN"/>
+        </w:rPr>
+        <w:t>are</w:t>
+      </w:r>
+      <w:proofErr w:type="gramEnd"/>
+      <w:r>
+        <w:rPr>
+          <w:rFonts w:eastAsia="DengXian"/>
+          <w:szCs w:val="24"/>
+          <w:lang w:eastAsia="zh-CN"/>
+        </w:rPr>
+        <w:t xml:space="preserve"> embedded i</w:t>
       </w:r>
       <w:r>
         <w:rPr>
@@ -2094,13 +2434,23 @@
         </w:rPr>
         <w:t xml:space="preserve"> </w:t>
       </w:r>
-      <w:r>
-        <w:rPr>
-          <w:rFonts w:eastAsia="DengXian"/>
-          <w:szCs w:val="24"/>
-          <w:lang w:eastAsia="zh-CN"/>
-        </w:rPr>
-        <w:t>i.e. in this project, accessing the cart in different component.</w:t>
+      <w:proofErr w:type="gramStart"/>
+      <w:r>
+        <w:rPr>
+          <w:rFonts w:eastAsia="DengXian"/>
+          <w:szCs w:val="24"/>
+          <w:lang w:eastAsia="zh-CN"/>
+        </w:rPr>
+        <w:t>i.e.</w:t>
+      </w:r>
+      <w:proofErr w:type="gramEnd"/>
+      <w:r>
+        <w:rPr>
+          <w:rFonts w:eastAsia="DengXian"/>
+          <w:szCs w:val="24"/>
+          <w:lang w:eastAsia="zh-CN"/>
+        </w:rPr>
+        <w:t xml:space="preserve"> in this project, accessing the cart in different component.</w:t>
       </w:r>
     </w:p>
     <w:p>
@@ -2134,8 +2484,20 @@
           <w:szCs w:val="24"/>
           <w:lang w:eastAsia="zh-CN"/>
         </w:rPr>
-        <w:t xml:space="preserve"> of the url</w:t>
-      </w:r>
+        <w:t xml:space="preserve"> of the </w:t>
+      </w:r>
+      <w:proofErr w:type="spellStart"/>
+      <w:proofErr w:type="gramStart"/>
+      <w:r>
+        <w:rPr>
+          <w:rFonts w:eastAsia="DengXian"/>
+          <w:szCs w:val="24"/>
+          <w:lang w:eastAsia="zh-CN"/>
+        </w:rPr>
+        <w:t>url</w:t>
+      </w:r>
+      <w:proofErr w:type="spellEnd"/>
+      <w:proofErr w:type="gramEnd"/>
     </w:p>
     <w:p>
       <w:pPr>
@@ -2175,15 +2537,43 @@
           <w:szCs w:val="24"/>
           <w:lang w:eastAsia="zh-CN"/>
         </w:rPr>
-        <w:t>define the content of the whole web page,</w:t>
-      </w:r>
-      <w:r>
-        <w:rPr>
-          <w:rFonts w:eastAsia="DengXian"/>
-          <w:szCs w:val="24"/>
-          <w:lang w:eastAsia="zh-CN"/>
-        </w:rPr>
-        <w:t>i.e. constantly display Header and Footer</w:t>
+        <w:t xml:space="preserve">define the content of the whole web </w:t>
+      </w:r>
+      <w:proofErr w:type="spellStart"/>
+      <w:proofErr w:type="gramStart"/>
+      <w:r>
+        <w:rPr>
+          <w:rFonts w:eastAsia="DengXian"/>
+          <w:szCs w:val="24"/>
+          <w:lang w:eastAsia="zh-CN"/>
+        </w:rPr>
+        <w:t>page,</w:t>
+      </w:r>
+      <w:r>
+        <w:rPr>
+          <w:rFonts w:eastAsia="DengXian"/>
+          <w:szCs w:val="24"/>
+          <w:lang w:eastAsia="zh-CN"/>
+        </w:rPr>
+        <w:t>i.e</w:t>
+      </w:r>
+      <w:proofErr w:type="spellEnd"/>
+      <w:r>
+        <w:rPr>
+          <w:rFonts w:eastAsia="DengXian"/>
+          <w:szCs w:val="24"/>
+          <w:lang w:eastAsia="zh-CN"/>
+        </w:rPr>
+        <w:t>.</w:t>
+      </w:r>
+      <w:proofErr w:type="gramEnd"/>
+      <w:r>
+        <w:rPr>
+          <w:rFonts w:eastAsia="DengXian"/>
+          <w:szCs w:val="24"/>
+          <w:lang w:eastAsia="zh-CN"/>
+        </w:rPr>
+        <w:t xml:space="preserve"> constantly display Header and Footer</w:t>
       </w:r>
       <w:r>
         <w:rPr>
@@ -2227,6 +2617,7 @@
         <w:tab/>
         <w:t xml:space="preserve">{index.js} trigger the rendering of </w:t>
       </w:r>
+      <w:proofErr w:type="gramStart"/>
       <w:r>
         <w:rPr>
           <w:rFonts w:eastAsia="DengXian"/>
@@ -2235,6 +2626,7 @@
         </w:rPr>
         <w:t>App.js</w:t>
       </w:r>
+      <w:proofErr w:type="gramEnd"/>
     </w:p>
     <w:p>
       <w:pPr>
@@ -2275,7 +2667,27 @@
           <w:szCs w:val="24"/>
           <w:lang w:eastAsia="zh-CN"/>
         </w:rPr>
-        <w:t xml:space="preserve">for currently displayed purpose,after backend server settle up, </w:t>
+        <w:t xml:space="preserve">for currently displayed </w:t>
+      </w:r>
+      <w:proofErr w:type="spellStart"/>
+      <w:proofErr w:type="gramStart"/>
+      <w:r>
+        <w:rPr>
+          <w:rFonts w:eastAsia="DengXian"/>
+          <w:szCs w:val="24"/>
+          <w:lang w:eastAsia="zh-CN"/>
+        </w:rPr>
+        <w:t>purpose,after</w:t>
+      </w:r>
+      <w:proofErr w:type="spellEnd"/>
+      <w:proofErr w:type="gramEnd"/>
+      <w:r>
+        <w:rPr>
+          <w:rFonts w:eastAsia="DengXian"/>
+          <w:szCs w:val="24"/>
+          <w:lang w:eastAsia="zh-CN"/>
+        </w:rPr>
+        <w:t xml:space="preserve"> backend server settle up, </w:t>
       </w:r>
       <w:r>
         <w:rPr>
@@ -2332,8 +2744,16 @@
         <w:rPr>
           <w:szCs w:val="24"/>
         </w:rPr>
-        <w:t>store all the code for footer</w:t>
-      </w:r>
+        <w:t xml:space="preserve">store all the code for </w:t>
+      </w:r>
+      <w:proofErr w:type="gramStart"/>
+      <w:r>
+        <w:rPr>
+          <w:szCs w:val="24"/>
+        </w:rPr>
+        <w:t>footer</w:t>
+      </w:r>
+      <w:proofErr w:type="gramEnd"/>
     </w:p>
     <w:p>
       <w:pPr>
@@ -2432,8 +2852,18 @@
           <w:szCs w:val="24"/>
           <w:lang w:eastAsia="zh-CN"/>
         </w:rPr>
-        <w:t xml:space="preserve"> the code for header</w:t>
-      </w:r>
+        <w:t xml:space="preserve"> the code for </w:t>
+      </w:r>
+      <w:proofErr w:type="gramStart"/>
+      <w:r>
+        <w:rPr>
+          <w:rFonts w:eastAsia="DengXian"/>
+          <w:szCs w:val="24"/>
+          <w:lang w:eastAsia="zh-CN"/>
+        </w:rPr>
+        <w:t>header</w:t>
+      </w:r>
+      <w:proofErr w:type="gramEnd"/>
     </w:p>
     <w:p>
       <w:pPr>
@@ -2516,7 +2946,25 @@
           <w:lang w:eastAsia="zh-CN"/>
         </w:rPr>
         <w:tab/>
-        <w:t xml:space="preserve">[HomeProductList] store </w:t>
+        <w:t>[</w:t>
+      </w:r>
+      <w:proofErr w:type="spellStart"/>
+      <w:r>
+        <w:rPr>
+          <w:rFonts w:eastAsia="DengXian"/>
+          <w:szCs w:val="24"/>
+          <w:lang w:eastAsia="zh-CN"/>
+        </w:rPr>
+        <w:t>HomeProductList</w:t>
+      </w:r>
+      <w:proofErr w:type="spellEnd"/>
+      <w:r>
+        <w:rPr>
+          <w:rFonts w:eastAsia="DengXian"/>
+          <w:szCs w:val="24"/>
+          <w:lang w:eastAsia="zh-CN"/>
+        </w:rPr>
+        <w:t xml:space="preserve">] store </w:t>
       </w:r>
       <w:r>
         <w:rPr>
@@ -2548,8 +2996,18 @@
           <w:szCs w:val="24"/>
           <w:lang w:eastAsia="zh-CN"/>
         </w:rPr>
-        <w:t xml:space="preserve"> product list in home page</w:t>
-      </w:r>
+        <w:t xml:space="preserve"> product list in home </w:t>
+      </w:r>
+      <w:proofErr w:type="gramStart"/>
+      <w:r>
+        <w:rPr>
+          <w:rFonts w:eastAsia="DengXian"/>
+          <w:szCs w:val="24"/>
+          <w:lang w:eastAsia="zh-CN"/>
+        </w:rPr>
+        <w:t>page</w:t>
+      </w:r>
+      <w:proofErr w:type="gramEnd"/>
     </w:p>
     <w:p>
       <w:pPr>
@@ -2632,7 +3090,25 @@
           <w:lang w:eastAsia="zh-CN"/>
         </w:rPr>
         <w:tab/>
-        <w:t xml:space="preserve">[ProductDetail] store </w:t>
+        <w:t>[</w:t>
+      </w:r>
+      <w:proofErr w:type="spellStart"/>
+      <w:r>
+        <w:rPr>
+          <w:rFonts w:eastAsia="DengXian"/>
+          <w:szCs w:val="24"/>
+          <w:lang w:eastAsia="zh-CN"/>
+        </w:rPr>
+        <w:t>ProductDetail</w:t>
+      </w:r>
+      <w:proofErr w:type="spellEnd"/>
+      <w:r>
+        <w:rPr>
+          <w:rFonts w:eastAsia="DengXian"/>
+          <w:szCs w:val="24"/>
+          <w:lang w:eastAsia="zh-CN"/>
+        </w:rPr>
+        <w:t xml:space="preserve">] store </w:t>
       </w:r>
       <w:r>
         <w:rPr>
@@ -2672,7 +3148,23 @@
           <w:szCs w:val="24"/>
           <w:lang w:eastAsia="zh-CN"/>
         </w:rPr>
-        <w:t xml:space="preserve"> button on any </w:t>
+        <w:t xml:space="preserve"> button</w:t>
+      </w:r>
+      <w:r>
+        <w:rPr>
+          <w:rFonts w:eastAsia="DengXian"/>
+          <w:szCs w:val="24"/>
+          <w:lang w:eastAsia="zh-CN"/>
+        </w:rPr>
+        <w:t>/image/item name</w:t>
+      </w:r>
+      <w:r>
+        <w:rPr>
+          <w:rFonts w:eastAsia="DengXian"/>
+          <w:szCs w:val="24"/>
+          <w:lang w:eastAsia="zh-CN"/>
+        </w:rPr>
+        <w:t xml:space="preserve"> on any </w:t>
       </w:r>
       <w:r>
         <w:rPr>
@@ -2682,6 +3174,24 @@
         </w:rPr>
         <w:t>item</w:t>
       </w:r>
+      <w:r>
+        <w:rPr>
+          <w:rFonts w:eastAsia="DengXian"/>
+          <w:szCs w:val="24"/>
+          <w:lang w:eastAsia="zh-CN"/>
+        </w:rPr>
+        <w:t xml:space="preserve">’s </w:t>
+      </w:r>
+      <w:proofErr w:type="gramStart"/>
+      <w:r>
+        <w:rPr>
+          <w:rFonts w:eastAsia="DengXian"/>
+          <w:szCs w:val="24"/>
+          <w:lang w:eastAsia="zh-CN"/>
+        </w:rPr>
+        <w:t>card</w:t>
+      </w:r>
+      <w:proofErr w:type="gramEnd"/>
     </w:p>
     <w:p>
       <w:pPr>
@@ -2780,23 +3290,79 @@
           <w:lang w:eastAsia="zh-CN"/>
         </w:rPr>
         <w:tab/>
-        <w:t xml:space="preserve">[ProductList] store the display list </w:t>
-      </w:r>
-      <w:r>
-        <w:rPr>
-          <w:rFonts w:eastAsia="DengXian"/>
-          <w:szCs w:val="24"/>
-          <w:lang w:eastAsia="zh-CN"/>
-        </w:rPr>
-        <w:t>in routing page of Subnavigation,</w:t>
-      </w:r>
-      <w:r>
-        <w:rPr>
-          <w:rFonts w:eastAsia="DengXian"/>
-          <w:szCs w:val="24"/>
-          <w:lang w:eastAsia="zh-CN"/>
-        </w:rPr>
-        <w:t>that is the [HomeProductList] also use this component for displaying</w:t>
+        <w:t>[</w:t>
+      </w:r>
+      <w:proofErr w:type="spellStart"/>
+      <w:r>
+        <w:rPr>
+          <w:rFonts w:eastAsia="DengXian"/>
+          <w:szCs w:val="24"/>
+          <w:lang w:eastAsia="zh-CN"/>
+        </w:rPr>
+        <w:t>ProductList</w:t>
+      </w:r>
+      <w:proofErr w:type="spellEnd"/>
+      <w:r>
+        <w:rPr>
+          <w:rFonts w:eastAsia="DengXian"/>
+          <w:szCs w:val="24"/>
+          <w:lang w:eastAsia="zh-CN"/>
+        </w:rPr>
+        <w:t xml:space="preserve">] store the display list </w:t>
+      </w:r>
+      <w:r>
+        <w:rPr>
+          <w:rFonts w:eastAsia="DengXian"/>
+          <w:szCs w:val="24"/>
+          <w:lang w:eastAsia="zh-CN"/>
+        </w:rPr>
+        <w:t xml:space="preserve">in routing page of </w:t>
+      </w:r>
+      <w:proofErr w:type="spellStart"/>
+      <w:proofErr w:type="gramStart"/>
+      <w:r>
+        <w:rPr>
+          <w:rFonts w:eastAsia="DengXian"/>
+          <w:szCs w:val="24"/>
+          <w:lang w:eastAsia="zh-CN"/>
+        </w:rPr>
+        <w:t>Subnavigation,</w:t>
+      </w:r>
+      <w:r>
+        <w:rPr>
+          <w:rFonts w:eastAsia="DengXian"/>
+          <w:szCs w:val="24"/>
+          <w:lang w:eastAsia="zh-CN"/>
+        </w:rPr>
+        <w:t>that</w:t>
+      </w:r>
+      <w:proofErr w:type="spellEnd"/>
+      <w:proofErr w:type="gramEnd"/>
+      <w:r>
+        <w:rPr>
+          <w:rFonts w:eastAsia="DengXian"/>
+          <w:szCs w:val="24"/>
+          <w:lang w:eastAsia="zh-CN"/>
+        </w:rPr>
+        <w:t xml:space="preserve"> is the [</w:t>
+      </w:r>
+      <w:proofErr w:type="spellStart"/>
+      <w:r>
+        <w:rPr>
+          <w:rFonts w:eastAsia="DengXian"/>
+          <w:szCs w:val="24"/>
+          <w:lang w:eastAsia="zh-CN"/>
+        </w:rPr>
+        <w:t>HomeProductList</w:t>
+      </w:r>
+      <w:proofErr w:type="spellEnd"/>
+      <w:r>
+        <w:rPr>
+          <w:rFonts w:eastAsia="DengXian"/>
+          <w:szCs w:val="24"/>
+          <w:lang w:eastAsia="zh-CN"/>
+        </w:rPr>
+        <w:t>] also use this component for displaying</w:t>
       </w:r>
       <w:r>
         <w:rPr>
@@ -2937,8 +3503,18 @@
           <w:szCs w:val="24"/>
           <w:lang w:eastAsia="zh-CN"/>
         </w:rPr>
-        <w:t>including the image and the list</w:t>
-      </w:r>
+        <w:t xml:space="preserve">including the image and the </w:t>
+      </w:r>
+      <w:proofErr w:type="gramStart"/>
+      <w:r>
+        <w:rPr>
+          <w:rFonts w:eastAsia="DengXian"/>
+          <w:szCs w:val="24"/>
+          <w:lang w:eastAsia="zh-CN"/>
+        </w:rPr>
+        <w:t>list</w:t>
+      </w:r>
+      <w:proofErr w:type="gramEnd"/>
     </w:p>
     <w:p>
       <w:pPr>
@@ -3021,7 +3597,43 @@
           <w:lang w:eastAsia="zh-CN"/>
         </w:rPr>
         <w:tab/>
-        <w:t>[SubNavigation] store the design of navigation page after click the navigation bar in header</w:t>
+        <w:t>[</w:t>
+      </w:r>
+      <w:proofErr w:type="spellStart"/>
+      <w:r>
+        <w:rPr>
+          <w:rFonts w:eastAsia="DengXian"/>
+          <w:szCs w:val="24"/>
+          <w:lang w:eastAsia="zh-CN"/>
+        </w:rPr>
+        <w:t>SubNavigation</w:t>
+      </w:r>
+      <w:proofErr w:type="spellEnd"/>
+      <w:r>
+        <w:rPr>
+          <w:rFonts w:eastAsia="DengXian"/>
+          <w:szCs w:val="24"/>
+          <w:lang w:eastAsia="zh-CN"/>
+        </w:rPr>
+        <w:t xml:space="preserve">] store the design of navigation page after </w:t>
+      </w:r>
+      <w:proofErr w:type="gramStart"/>
+      <w:r>
+        <w:rPr>
+          <w:rFonts w:eastAsia="DengXian"/>
+          <w:szCs w:val="24"/>
+          <w:lang w:eastAsia="zh-CN"/>
+        </w:rPr>
+        <w:t>click</w:t>
+      </w:r>
+      <w:proofErr w:type="gramEnd"/>
+      <w:r>
+        <w:rPr>
+          <w:rFonts w:eastAsia="DengXian"/>
+          <w:szCs w:val="24"/>
+          <w:lang w:eastAsia="zh-CN"/>
+        </w:rPr>
+        <w:t xml:space="preserve"> the navigation bar in header</w:t>
       </w:r>
       <w:r>
         <w:rPr>
@@ -3392,7 +4004,25 @@
           <w:szCs w:val="24"/>
           <w:lang w:eastAsia="zh-CN"/>
         </w:rPr>
-        <w:t>n component Header,apply &lt;header&gt;</w:t>
+        <w:t xml:space="preserve">n component </w:t>
+      </w:r>
+      <w:proofErr w:type="spellStart"/>
+      <w:r>
+        <w:rPr>
+          <w:rFonts w:eastAsia="DengXian"/>
+          <w:szCs w:val="24"/>
+          <w:lang w:eastAsia="zh-CN"/>
+        </w:rPr>
+        <w:t>Header,apply</w:t>
+      </w:r>
+      <w:proofErr w:type="spellEnd"/>
+      <w:r>
+        <w:rPr>
+          <w:rFonts w:eastAsia="DengXian"/>
+          <w:szCs w:val="24"/>
+          <w:lang w:eastAsia="zh-CN"/>
+        </w:rPr>
+        <w:t xml:space="preserve"> &lt;header&gt;</w:t>
       </w:r>
     </w:p>
     <w:p>
@@ -3510,15 +4140,35 @@
           <w:szCs w:val="24"/>
           <w:lang w:eastAsia="zh-CN"/>
         </w:rPr>
-        <w:t xml:space="preserve"> In react,</w:t>
-      </w:r>
-      <w:r>
-        <w:rPr>
-          <w:rFonts w:eastAsia="DengXian"/>
-          <w:szCs w:val="24"/>
-          <w:lang w:eastAsia="zh-CN"/>
-        </w:rPr>
-        <w:t xml:space="preserve">All the component is required to be </w:t>
+        <w:t xml:space="preserve"> In </w:t>
+      </w:r>
+      <w:proofErr w:type="spellStart"/>
+      <w:proofErr w:type="gramStart"/>
+      <w:r>
+        <w:rPr>
+          <w:rFonts w:eastAsia="DengXian"/>
+          <w:szCs w:val="24"/>
+          <w:lang w:eastAsia="zh-CN"/>
+        </w:rPr>
+        <w:t>react,</w:t>
+      </w:r>
+      <w:r>
+        <w:rPr>
+          <w:rFonts w:eastAsia="DengXian"/>
+          <w:szCs w:val="24"/>
+          <w:lang w:eastAsia="zh-CN"/>
+        </w:rPr>
+        <w:t>All</w:t>
+      </w:r>
+      <w:proofErr w:type="spellEnd"/>
+      <w:proofErr w:type="gramEnd"/>
+      <w:r>
+        <w:rPr>
+          <w:rFonts w:eastAsia="DengXian"/>
+          <w:szCs w:val="24"/>
+          <w:lang w:eastAsia="zh-CN"/>
+        </w:rPr>
+        <w:t xml:space="preserve"> the component is required to be </w:t>
       </w:r>
       <w:r>
         <w:rPr>
@@ -3599,7 +4249,25 @@
           <w:szCs w:val="24"/>
           <w:lang w:eastAsia="zh-CN"/>
         </w:rPr>
-        <w:t>components from material-ui or react-icons</w:t>
+        <w:t>components from material-</w:t>
+      </w:r>
+      <w:proofErr w:type="spellStart"/>
+      <w:r>
+        <w:rPr>
+          <w:rFonts w:eastAsia="DengXian"/>
+          <w:szCs w:val="24"/>
+          <w:lang w:eastAsia="zh-CN"/>
+        </w:rPr>
+        <w:t>ui</w:t>
+      </w:r>
+      <w:proofErr w:type="spellEnd"/>
+      <w:r>
+        <w:rPr>
+          <w:rFonts w:eastAsia="DengXian"/>
+          <w:szCs w:val="24"/>
+          <w:lang w:eastAsia="zh-CN"/>
+        </w:rPr>
+        <w:t xml:space="preserve"> or react-icons</w:t>
       </w:r>
     </w:p>
     <w:p>
@@ -3663,7 +4331,43 @@
           <w:szCs w:val="24"/>
           <w:lang w:eastAsia="zh-CN"/>
         </w:rPr>
-        <w:t xml:space="preserve"> will be packed into a .jsx file while css </w:t>
+        <w:t xml:space="preserve"> will be packed into a .</w:t>
+      </w:r>
+      <w:proofErr w:type="spellStart"/>
+      <w:r>
+        <w:rPr>
+          <w:rFonts w:eastAsia="DengXian"/>
+          <w:szCs w:val="24"/>
+          <w:lang w:eastAsia="zh-CN"/>
+        </w:rPr>
+        <w:t>jsx</w:t>
+      </w:r>
+      <w:proofErr w:type="spellEnd"/>
+      <w:r>
+        <w:rPr>
+          <w:rFonts w:eastAsia="DengXian"/>
+          <w:szCs w:val="24"/>
+          <w:lang w:eastAsia="zh-CN"/>
+        </w:rPr>
+        <w:t xml:space="preserve"> file while </w:t>
+      </w:r>
+      <w:proofErr w:type="spellStart"/>
+      <w:r>
+        <w:rPr>
+          <w:rFonts w:eastAsia="DengXian"/>
+          <w:szCs w:val="24"/>
+          <w:lang w:eastAsia="zh-CN"/>
+        </w:rPr>
+        <w:t>css</w:t>
+      </w:r>
+      <w:proofErr w:type="spellEnd"/>
+      <w:r>
+        <w:rPr>
+          <w:rFonts w:eastAsia="DengXian"/>
+          <w:szCs w:val="24"/>
+          <w:lang w:eastAsia="zh-CN"/>
+        </w:rPr>
+        <w:t xml:space="preserve"> </w:t>
       </w:r>
       <w:r>
         <w:rPr>
@@ -3724,8 +4428,8 @@
           <w:lang w:eastAsia="zh-CN"/>
         </w:rPr>
         <w:drawing>
-          <wp:inline distT="0" distB="0" distL="0" distR="0" wp14:anchorId="027C895F" wp14:editId="586F53B9">
-            <wp:extent cx="1104900" cy="590550"/>
+          <wp:inline distT="0" distB="0" distL="0" distR="0" wp14:anchorId="027C895F" wp14:editId="2F454552">
+            <wp:extent cx="752475" cy="402185"/>
             <wp:effectExtent l="0" t="0" r="0" b="0"/>
             <wp:docPr id="15" name="圖片 15"/>
             <wp:cNvGraphicFramePr>
@@ -3752,7 +4456,7 @@
                   <pic:spPr bwMode="auto">
                     <a:xfrm>
                       <a:off x="0" y="0"/>
-                      <a:ext cx="1104900" cy="590550"/>
+                      <a:ext cx="757698" cy="404977"/>
                     </a:xfrm>
                     <a:prstGeom prst="rect">
                       <a:avLst/>
@@ -3805,7 +4509,25 @@
           <w:szCs w:val="24"/>
           <w:lang w:eastAsia="zh-CN"/>
         </w:rPr>
-        <w:t xml:space="preserve">component from material-ui/react-icons provided API for styling that is inline </w:t>
+        <w:t>component from material-</w:t>
+      </w:r>
+      <w:proofErr w:type="spellStart"/>
+      <w:r>
+        <w:rPr>
+          <w:rFonts w:eastAsia="DengXian"/>
+          <w:szCs w:val="24"/>
+          <w:lang w:eastAsia="zh-CN"/>
+        </w:rPr>
+        <w:t>ui</w:t>
+      </w:r>
+      <w:proofErr w:type="spellEnd"/>
+      <w:r>
+        <w:rPr>
+          <w:rFonts w:eastAsia="DengXian"/>
+          <w:szCs w:val="24"/>
+          <w:lang w:eastAsia="zh-CN"/>
+        </w:rPr>
+        <w:t xml:space="preserve">/react-icons provided API for styling that is inline </w:t>
       </w:r>
       <w:r>
         <w:rPr>
@@ -3914,13 +4636,23 @@
         </w:rPr>
         <w:t>-</w:t>
       </w:r>
-      <w:r>
-        <w:rPr>
-          <w:rFonts w:eastAsia="DengXian"/>
-          <w:szCs w:val="24"/>
-          <w:lang w:eastAsia="zh-CN"/>
-        </w:rPr>
-        <w:t>ui where variant</w:t>
+      <w:proofErr w:type="spellStart"/>
+      <w:r>
+        <w:rPr>
+          <w:rFonts w:eastAsia="DengXian"/>
+          <w:szCs w:val="24"/>
+          <w:lang w:eastAsia="zh-CN"/>
+        </w:rPr>
+        <w:t>ui</w:t>
+      </w:r>
+      <w:proofErr w:type="spellEnd"/>
+      <w:r>
+        <w:rPr>
+          <w:rFonts w:eastAsia="DengXian"/>
+          <w:szCs w:val="24"/>
+          <w:lang w:eastAsia="zh-CN"/>
+        </w:rPr>
+        <w:t xml:space="preserve"> where variant</w:t>
       </w:r>
       <w:r>
         <w:rPr>
@@ -3946,8 +4678,13 @@
         </w:rPr>
       </w:pPr>
       <w:r>
-        <w:t>Main page demonstrates the use of “CSS table-less” product list</w:t>
-      </w:r>
+        <w:t xml:space="preserve">Main page demonstrates the use of “CSS table-less” product </w:t>
+      </w:r>
+      <w:proofErr w:type="gramStart"/>
+      <w:r>
+        <w:t>list</w:t>
+      </w:r>
+      <w:proofErr w:type="gramEnd"/>
     </w:p>
     <w:p>
       <w:pPr>
@@ -3997,7 +4734,17 @@
         <w:t>I</w:t>
       </w:r>
       <w:r>
-        <w:t>n my computer with full screen,it display 4 item in a row</w:t>
+        <w:t xml:space="preserve">n my computer with full </w:t>
+      </w:r>
+      <w:proofErr w:type="spellStart"/>
+      <w:proofErr w:type="gramStart"/>
+      <w:r>
+        <w:t>screen,it</w:t>
+      </w:r>
+      <w:proofErr w:type="spellEnd"/>
+      <w:proofErr w:type="gramEnd"/>
+      <w:r>
+        <w:t xml:space="preserve"> display 4 item in a row</w:t>
       </w:r>
     </w:p>
     <w:p>
@@ -4097,9 +4844,9 @@
           <w:lang w:eastAsia="zh-CN"/>
         </w:rPr>
         <w:drawing>
-          <wp:inline distT="0" distB="0" distL="0" distR="0" wp14:anchorId="59E3A375" wp14:editId="33353582">
-            <wp:extent cx="4495165" cy="2355074"/>
-            <wp:effectExtent l="0" t="0" r="635" b="7620"/>
+          <wp:inline distT="0" distB="0" distL="0" distR="0" wp14:anchorId="59E3A375" wp14:editId="35D4BCB3">
+            <wp:extent cx="4199700" cy="2200275"/>
+            <wp:effectExtent l="0" t="0" r="0" b="0"/>
             <wp:docPr id="18" name="圖片 18"/>
             <wp:cNvGraphicFramePr>
               <a:graphicFrameLocks xmlns:a="http://schemas.openxmlformats.org/drawingml/2006/main" noChangeAspect="1"/>
@@ -4125,7 +4872,7 @@
                   <pic:spPr bwMode="auto">
                     <a:xfrm>
                       <a:off x="0" y="0"/>
-                      <a:ext cx="4497847" cy="2356479"/>
+                      <a:ext cx="4255694" cy="2229611"/>
                     </a:xfrm>
                     <a:prstGeom prst="rect">
                       <a:avLst/>
@@ -4149,6 +4896,43 @@
     <w:p>
       <w:pPr>
         <w:pStyle w:val="a5"/>
+        <w:ind w:leftChars="0" w:left="840"/>
+        <w:rPr>
+          <w:rFonts w:eastAsia="DengXian" w:hint="eastAsia"/>
+          <w:szCs w:val="24"/>
+          <w:lang w:eastAsia="zh-CN"/>
+        </w:rPr>
+      </w:pPr>
+      <w:r>
+        <w:rPr>
+          <w:rFonts w:eastAsia="DengXian" w:hint="eastAsia"/>
+          <w:szCs w:val="24"/>
+          <w:lang w:eastAsia="zh-CN"/>
+        </w:rPr>
+        <w:t>Y</w:t>
+      </w:r>
+      <w:r>
+        <w:rPr>
+          <w:rFonts w:eastAsia="DengXian"/>
+          <w:szCs w:val="24"/>
+          <w:lang w:eastAsia="zh-CN"/>
+        </w:rPr>
+        <w:t xml:space="preserve">ou can also view the detail by clicking the image/name/detail </w:t>
+      </w:r>
+      <w:proofErr w:type="gramStart"/>
+      <w:r>
+        <w:rPr>
+          <w:rFonts w:eastAsia="DengXian"/>
+          <w:szCs w:val="24"/>
+          <w:lang w:eastAsia="zh-CN"/>
+        </w:rPr>
+        <w:t>button</w:t>
+      </w:r>
+      <w:proofErr w:type="gramEnd"/>
+    </w:p>
+    <w:p>
+      <w:pPr>
+        <w:pStyle w:val="a5"/>
         <w:numPr>
           <w:ilvl w:val="0"/>
           <w:numId w:val="1"/>
@@ -4162,8 +4946,13 @@
       </w:pPr>
       <w:r>
         <w:lastRenderedPageBreak/>
-        <w:t>Main page demonstrates the use of “CSS hover” shopping list</w:t>
-      </w:r>
+        <w:t xml:space="preserve">Main page demonstrates the use of “CSS hover” shopping </w:t>
+      </w:r>
+      <w:proofErr w:type="gramStart"/>
+      <w:r>
+        <w:t>list</w:t>
+      </w:r>
+      <w:proofErr w:type="gramEnd"/>
     </w:p>
     <w:p>
       <w:pPr>
@@ -4183,8 +4972,23 @@
         <w:t>For the “CSS hover”</w:t>
       </w:r>
       <w:r>
-        <w:t xml:space="preserve"> opening the cart,we may use onmouseenter</w:t>
-      </w:r>
+        <w:t xml:space="preserve"> opening the </w:t>
+      </w:r>
+      <w:proofErr w:type="spellStart"/>
+      <w:proofErr w:type="gramStart"/>
+      <w:r>
+        <w:t>cart,we</w:t>
+      </w:r>
+      <w:proofErr w:type="spellEnd"/>
+      <w:proofErr w:type="gramEnd"/>
+      <w:r>
+        <w:t xml:space="preserve"> may use </w:t>
+      </w:r>
+      <w:proofErr w:type="spellStart"/>
+      <w:r>
+        <w:t>onmouseenter</w:t>
+      </w:r>
+      <w:proofErr w:type="spellEnd"/>
       <w:r>
         <w:t xml:space="preserve"> event to trigger it.</w:t>
       </w:r>
@@ -4306,7 +5110,15 @@
         <w:t>n</w:t>
       </w:r>
       <w:r>
-        <w:t xml:space="preserve"> input field for the Number of item, note that I set a limit number in</w:t>
+        <w:t xml:space="preserve"> input field for the Number of </w:t>
+      </w:r>
+      <w:proofErr w:type="gramStart"/>
+      <w:r>
+        <w:t>item</w:t>
+      </w:r>
+      <w:proofErr w:type="gramEnd"/>
+      <w:r>
+        <w:t>, note that I set a limit number in</w:t>
       </w:r>
       <w:r>
         <w:t xml:space="preserve"> 1&lt;x</w:t>
@@ -4361,8 +5173,17 @@
           <w:rFonts w:eastAsia="DengXian"/>
           <w:lang w:eastAsia="zh-CN"/>
         </w:rPr>
-        <w:t xml:space="preserve"> for deleting all the selected items in a time</w:t>
-      </w:r>
+        <w:t xml:space="preserve"> for deleting all the selected items in a </w:t>
+      </w:r>
+      <w:proofErr w:type="gramStart"/>
+      <w:r>
+        <w:rPr>
+          <w:rFonts w:eastAsia="DengXian"/>
+          <w:lang w:eastAsia="zh-CN"/>
+        </w:rPr>
+        <w:t>time</w:t>
+      </w:r>
+      <w:proofErr w:type="gramEnd"/>
     </w:p>
     <w:p>
       <w:pPr>
@@ -4430,7 +5251,19 @@
           <w:szCs w:val="28"/>
           <w:lang w:eastAsia="zh-CN"/>
         </w:rPr>
-        <w:t xml:space="preserve"> number input, that’s mean you can</w:t>
+        <w:t xml:space="preserve"> number input, that’s mean you </w:t>
+      </w:r>
+      <w:proofErr w:type="spellStart"/>
+      <w:r>
+        <w:rPr>
+          <w:rFonts w:eastAsia="DengXian"/>
+          <w:b/>
+          <w:bCs/>
+          <w:sz w:val="28"/>
+          <w:szCs w:val="28"/>
+          <w:lang w:eastAsia="zh-CN"/>
+        </w:rPr>
+        <w:t>can</w:t>
       </w:r>
       <w:r>
         <w:rPr>
@@ -4443,6 +5276,7 @@
         </w:rPr>
         <w:t>n’t</w:t>
       </w:r>
+      <w:proofErr w:type="spellEnd"/>
       <w:r>
         <w:rPr>
           <w:rFonts w:eastAsia="DengXian"/>
@@ -4558,8 +5392,13 @@
         </w:rPr>
       </w:pPr>
       <w:r>
-        <w:t>Product page provides product details</w:t>
-      </w:r>
+        <w:t xml:space="preserve">Product page provides product </w:t>
+      </w:r>
+      <w:proofErr w:type="gramStart"/>
+      <w:r>
+        <w:t>details</w:t>
+      </w:r>
+      <w:proofErr w:type="gramEnd"/>
     </w:p>
     <w:p>
       <w:pPr>
@@ -4585,7 +5424,15 @@
         <w:t xml:space="preserve"> </w:t>
       </w:r>
       <w:r>
-        <w:t>stock etc…</w:t>
+        <w:t xml:space="preserve">stock </w:t>
+      </w:r>
+      <w:proofErr w:type="spellStart"/>
+      <w:r>
+        <w:t>etc</w:t>
+      </w:r>
+      <w:proofErr w:type="spellEnd"/>
+      <w:r>
+        <w:t>…</w:t>
       </w:r>
     </w:p>
     <w:p>
@@ -4618,7 +5465,15 @@
         <w:ind w:leftChars="0" w:left="840"/>
       </w:pPr>
       <w:r>
-        <w:t>For the number of items you want to order,</w:t>
+        <w:t xml:space="preserve">For the number of </w:t>
+      </w:r>
+      <w:proofErr w:type="gramStart"/>
+      <w:r>
+        <w:t>items</w:t>
+      </w:r>
+      <w:proofErr w:type="gramEnd"/>
+      <w:r>
+        <w:t xml:space="preserve"> you want to order,</w:t>
       </w:r>
       <w:r>
         <w:t xml:space="preserve"> </w:t>
@@ -5029,6 +5884,7 @@
         </w:rPr>
         <w:t xml:space="preserve"> Or in </w:t>
       </w:r>
+      <w:proofErr w:type="gramStart"/>
       <w:r>
         <w:rPr>
           <w:rFonts w:eastAsia="DengXian"/>
@@ -5036,6 +5892,7 @@
         </w:rPr>
         <w:t>sub Navigation</w:t>
       </w:r>
+      <w:proofErr w:type="gramEnd"/>
       <w:r>
         <w:rPr>
           <w:rFonts w:eastAsia="DengXian"/>
@@ -5282,7 +6139,25 @@
           <w:szCs w:val="24"/>
           <w:lang w:eastAsia="zh-CN"/>
         </w:rPr>
-        <w:t>terminal, that is only warning by ‘eslint’ to remind me proper styling the code</w:t>
+        <w:t>terminal, that is only warning by ‘</w:t>
+      </w:r>
+      <w:proofErr w:type="spellStart"/>
+      <w:r>
+        <w:rPr>
+          <w:rFonts w:eastAsia="DengXian"/>
+          <w:szCs w:val="24"/>
+          <w:lang w:eastAsia="zh-CN"/>
+        </w:rPr>
+        <w:t>eslint</w:t>
+      </w:r>
+      <w:proofErr w:type="spellEnd"/>
+      <w:r>
+        <w:rPr>
+          <w:rFonts w:eastAsia="DengXian"/>
+          <w:szCs w:val="24"/>
+          <w:lang w:eastAsia="zh-CN"/>
+        </w:rPr>
+        <w:t>’ to remind me proper styling the code</w:t>
       </w:r>
       <w:r>
         <w:rPr>

</xml_diff>